<commit_message>
2024 05 28 enviando erros para a view
</commit_message>
<xml_diff>
--- a/Pasta de Projeto com Node e Express.docx
+++ b/Pasta de Projeto com Node e Express.docx
@@ -10842,26 +10842,28 @@
           <w:color w:val="D4D4D4"/>
           <w:sz w:val="21"/>
           <w:szCs w:val="21"/>
-          <w:lang w:val="en-US" w:eastAsia="pt-BR"/>
-        </w:rPr>
-      </w:pPr>
+          <w:lang w:eastAsia="pt-BR"/>
+        </w:rPr>
+      </w:pPr>
+      <w:proofErr w:type="spellStart"/>
       <w:r>
         <w:rPr>
           <w:rFonts w:ascii="Consolas" w:eastAsia="Times New Roman" w:hAnsi="Consolas" w:cs="Times New Roman"/>
           <w:color w:val="569CD6"/>
           <w:sz w:val="21"/>
           <w:szCs w:val="21"/>
-          <w:lang w:val="en-US" w:eastAsia="pt-BR"/>
+          <w:lang w:eastAsia="pt-BR"/>
         </w:rPr>
         <w:t>const</w:t>
       </w:r>
-      <w:r>
-        <w:rPr>
-          <w:rFonts w:ascii="Consolas" w:eastAsia="Times New Roman" w:hAnsi="Consolas" w:cs="Times New Roman"/>
-          <w:color w:val="D4D4D4"/>
-          <w:sz w:val="21"/>
-          <w:szCs w:val="21"/>
-          <w:lang w:val="en-US" w:eastAsia="pt-BR"/>
+      <w:proofErr w:type="spellEnd"/>
+      <w:r>
+        <w:rPr>
+          <w:rFonts w:ascii="Consolas" w:eastAsia="Times New Roman" w:hAnsi="Consolas" w:cs="Times New Roman"/>
+          <w:color w:val="D4D4D4"/>
+          <w:sz w:val="21"/>
+          <w:szCs w:val="21"/>
+          <w:lang w:eastAsia="pt-BR"/>
         </w:rPr>
         <w:t xml:space="preserve"> </w:t>
       </w:r>
@@ -10871,7 +10873,7 @@
           <w:color w:val="4FC1FF"/>
           <w:sz w:val="21"/>
           <w:szCs w:val="21"/>
-          <w:lang w:val="en-US" w:eastAsia="pt-BR"/>
+          <w:lang w:eastAsia="pt-BR"/>
         </w:rPr>
         <w:t>app</w:t>
       </w:r>
@@ -10881,10 +10883,11 @@
           <w:color w:val="D4D4D4"/>
           <w:sz w:val="21"/>
           <w:szCs w:val="21"/>
-          <w:lang w:val="en-US" w:eastAsia="pt-BR"/>
+          <w:lang w:eastAsia="pt-BR"/>
         </w:rPr>
         <w:t xml:space="preserve"> = </w:t>
       </w:r>
+      <w:proofErr w:type="spellStart"/>
       <w:proofErr w:type="gramStart"/>
       <w:r>
         <w:rPr>
@@ -10892,17 +10895,18 @@
           <w:color w:val="DCDCAA"/>
           <w:sz w:val="21"/>
           <w:szCs w:val="21"/>
-          <w:lang w:val="en-US" w:eastAsia="pt-BR"/>
+          <w:lang w:eastAsia="pt-BR"/>
         </w:rPr>
         <w:t>express</w:t>
       </w:r>
-      <w:r>
-        <w:rPr>
-          <w:rFonts w:ascii="Consolas" w:eastAsia="Times New Roman" w:hAnsi="Consolas" w:cs="Times New Roman"/>
-          <w:color w:val="D4D4D4"/>
-          <w:sz w:val="21"/>
-          <w:szCs w:val="21"/>
-          <w:lang w:val="en-US" w:eastAsia="pt-BR"/>
+      <w:proofErr w:type="spellEnd"/>
+      <w:r>
+        <w:rPr>
+          <w:rFonts w:ascii="Consolas" w:eastAsia="Times New Roman" w:hAnsi="Consolas" w:cs="Times New Roman"/>
+          <w:color w:val="D4D4D4"/>
+          <w:sz w:val="21"/>
+          <w:szCs w:val="21"/>
+          <w:lang w:eastAsia="pt-BR"/>
         </w:rPr>
         <w:t>(</w:t>
       </w:r>
@@ -10913,7 +10917,7 @@
           <w:color w:val="D4D4D4"/>
           <w:sz w:val="21"/>
           <w:szCs w:val="21"/>
-          <w:lang w:val="en-US" w:eastAsia="pt-BR"/>
+          <w:lang w:eastAsia="pt-BR"/>
         </w:rPr>
         <w:t>);</w:t>
       </w:r>
@@ -11239,7 +11243,7 @@
           <w:color w:val="D4D4D4"/>
           <w:sz w:val="21"/>
           <w:szCs w:val="21"/>
-          <w:lang w:val="en-US" w:eastAsia="pt-BR"/>
+          <w:lang w:eastAsia="pt-BR"/>
         </w:rPr>
       </w:pPr>
       <w:r>
@@ -11258,7 +11262,7 @@
           <w:color w:val="D4D4D4"/>
           <w:sz w:val="21"/>
           <w:szCs w:val="21"/>
-          <w:lang w:val="en-US" w:eastAsia="pt-BR"/>
+          <w:lang w:eastAsia="pt-BR"/>
         </w:rPr>
         <w:t>}</w:t>
       </w:r>
@@ -11281,7 +11285,7 @@
           <w:color w:val="D4D4D4"/>
           <w:sz w:val="21"/>
           <w:szCs w:val="21"/>
-          <w:lang w:val="en-US" w:eastAsia="pt-BR"/>
+          <w:lang w:eastAsia="pt-BR"/>
         </w:rPr>
         <w:t xml:space="preserve">    </w:t>
       </w:r>
@@ -15297,7 +15301,7 @@
           <w:color w:val="CCCCCC"/>
           <w:sz w:val="21"/>
           <w:szCs w:val="21"/>
-          <w:lang w:val="en-US" w:eastAsia="pt-BR"/>
+          <w:lang w:eastAsia="pt-BR"/>
         </w:rPr>
       </w:pPr>
       <w:proofErr w:type="spellStart"/>
@@ -15308,7 +15312,7 @@
           <w:color w:val="4EC9B0"/>
           <w:sz w:val="21"/>
           <w:szCs w:val="21"/>
-          <w:lang w:val="en-US" w:eastAsia="pt-BR"/>
+          <w:lang w:eastAsia="pt-BR"/>
         </w:rPr>
         <w:t>exports</w:t>
       </w:r>
@@ -15318,7 +15322,7 @@
           <w:color w:val="CCCCCC"/>
           <w:sz w:val="21"/>
           <w:szCs w:val="21"/>
-          <w:lang w:val="en-US" w:eastAsia="pt-BR"/>
+          <w:lang w:eastAsia="pt-BR"/>
         </w:rPr>
         <w:t>.</w:t>
       </w:r>
@@ -15328,7 +15332,7 @@
           <w:color w:val="DCDCAA"/>
           <w:sz w:val="21"/>
           <w:szCs w:val="21"/>
-          <w:lang w:val="en-US" w:eastAsia="pt-BR"/>
+          <w:lang w:eastAsia="pt-BR"/>
         </w:rPr>
         <w:t>homeView</w:t>
       </w:r>
@@ -15340,7 +15344,7 @@
           <w:color w:val="CCCCCC"/>
           <w:sz w:val="21"/>
           <w:szCs w:val="21"/>
-          <w:lang w:val="en-US" w:eastAsia="pt-BR"/>
+          <w:lang w:eastAsia="pt-BR"/>
         </w:rPr>
         <w:t xml:space="preserve"> </w:t>
       </w:r>
@@ -15350,7 +15354,7 @@
           <w:color w:val="D4D4D4"/>
           <w:sz w:val="21"/>
           <w:szCs w:val="21"/>
-          <w:lang w:val="en-US" w:eastAsia="pt-BR"/>
+          <w:lang w:eastAsia="pt-BR"/>
         </w:rPr>
         <w:t>=</w:t>
       </w:r>
@@ -15360,7 +15364,7 @@
           <w:color w:val="CCCCCC"/>
           <w:sz w:val="21"/>
           <w:szCs w:val="21"/>
-          <w:lang w:val="en-US" w:eastAsia="pt-BR"/>
+          <w:lang w:eastAsia="pt-BR"/>
         </w:rPr>
         <w:t xml:space="preserve"> (</w:t>
       </w:r>
@@ -15371,7 +15375,7 @@
           <w:color w:val="9CDCFE"/>
           <w:sz w:val="21"/>
           <w:szCs w:val="21"/>
-          <w:lang w:val="en-US" w:eastAsia="pt-BR"/>
+          <w:lang w:eastAsia="pt-BR"/>
         </w:rPr>
         <w:t>req</w:t>
       </w:r>
@@ -15381,7 +15385,7 @@
           <w:color w:val="CCCCCC"/>
           <w:sz w:val="21"/>
           <w:szCs w:val="21"/>
-          <w:lang w:val="en-US" w:eastAsia="pt-BR"/>
+          <w:lang w:eastAsia="pt-BR"/>
         </w:rPr>
         <w:t>,</w:t>
       </w:r>
@@ -15391,7 +15395,7 @@
           <w:color w:val="9CDCFE"/>
           <w:sz w:val="21"/>
           <w:szCs w:val="21"/>
-          <w:lang w:val="en-US" w:eastAsia="pt-BR"/>
+          <w:lang w:eastAsia="pt-BR"/>
         </w:rPr>
         <w:t>res</w:t>
       </w:r>
@@ -15402,7 +15406,7 @@
           <w:color w:val="CCCCCC"/>
           <w:sz w:val="21"/>
           <w:szCs w:val="21"/>
-          <w:lang w:val="en-US" w:eastAsia="pt-BR"/>
+          <w:lang w:eastAsia="pt-BR"/>
         </w:rPr>
         <w:t xml:space="preserve">) </w:t>
       </w:r>
@@ -15412,7 +15416,7 @@
           <w:color w:val="569CD6"/>
           <w:sz w:val="21"/>
           <w:szCs w:val="21"/>
-          <w:lang w:val="en-US" w:eastAsia="pt-BR"/>
+          <w:lang w:eastAsia="pt-BR"/>
         </w:rPr>
         <w:t>=&gt;</w:t>
       </w:r>
@@ -15422,7 +15426,7 @@
           <w:color w:val="CCCCCC"/>
           <w:sz w:val="21"/>
           <w:szCs w:val="21"/>
-          <w:lang w:val="en-US" w:eastAsia="pt-BR"/>
+          <w:lang w:eastAsia="pt-BR"/>
         </w:rPr>
         <w:t>{</w:t>
       </w:r>
@@ -15445,7 +15449,7 @@
           <w:color w:val="CCCCCC"/>
           <w:sz w:val="21"/>
           <w:szCs w:val="21"/>
-          <w:lang w:val="en-US" w:eastAsia="pt-BR"/>
+          <w:lang w:eastAsia="pt-BR"/>
         </w:rPr>
         <w:t xml:space="preserve">    </w:t>
       </w:r>
@@ -16019,26 +16023,16 @@
         <w:rPr>
           <w:b w:val="0"/>
           <w:sz w:val="20"/>
-          <w:lang w:eastAsia="pt-BR"/>
-        </w:rPr>
-      </w:pPr>
-      <w:proofErr w:type="spellStart"/>
+          <w:lang w:val="en-US" w:eastAsia="pt-BR"/>
+        </w:rPr>
+      </w:pPr>
       <w:r>
         <w:rPr>
           <w:b w:val="0"/>
           <w:sz w:val="20"/>
-          <w:lang w:eastAsia="pt-BR"/>
-        </w:rPr>
-        <w:t>controllers</w:t>
-      </w:r>
-      <w:proofErr w:type="spellEnd"/>
-      <w:r>
-        <w:rPr>
-          <w:b w:val="0"/>
-          <w:sz w:val="20"/>
-          <w:lang w:eastAsia="pt-BR"/>
-        </w:rPr>
-        <w:t>\formController.js</w:t>
+          <w:lang w:val="en-US" w:eastAsia="pt-BR"/>
+        </w:rPr>
+        <w:t>controllers\formController.js</w:t>
       </w:r>
     </w:p>
     <w:p>
@@ -26153,7 +26147,7 @@
           <w:color w:val="CCCCCC"/>
           <w:sz w:val="21"/>
           <w:szCs w:val="21"/>
-          <w:lang w:val="en-US" w:eastAsia="pt-BR"/>
+          <w:lang w:eastAsia="pt-BR"/>
         </w:rPr>
       </w:pPr>
       <w:r>
@@ -26166,23 +26160,25 @@
         </w:rPr>
         <w:t xml:space="preserve">    </w:t>
       </w:r>
+      <w:proofErr w:type="spellStart"/>
       <w:r>
         <w:rPr>
           <w:rFonts w:ascii="Consolas" w:eastAsia="Times New Roman" w:hAnsi="Consolas" w:cs="Times New Roman"/>
           <w:color w:val="C586C0"/>
           <w:sz w:val="21"/>
           <w:szCs w:val="21"/>
-          <w:lang w:val="en-US" w:eastAsia="pt-BR"/>
+          <w:lang w:eastAsia="pt-BR"/>
         </w:rPr>
         <w:t>return</w:t>
       </w:r>
-      <w:r>
-        <w:rPr>
-          <w:rFonts w:ascii="Consolas" w:eastAsia="Times New Roman" w:hAnsi="Consolas" w:cs="Times New Roman"/>
-          <w:color w:val="CCCCCC"/>
-          <w:sz w:val="21"/>
-          <w:szCs w:val="21"/>
-          <w:lang w:val="en-US" w:eastAsia="pt-BR"/>
+      <w:proofErr w:type="spellEnd"/>
+      <w:r>
+        <w:rPr>
+          <w:rFonts w:ascii="Consolas" w:eastAsia="Times New Roman" w:hAnsi="Consolas" w:cs="Times New Roman"/>
+          <w:color w:val="CCCCCC"/>
+          <w:sz w:val="21"/>
+          <w:szCs w:val="21"/>
+          <w:lang w:eastAsia="pt-BR"/>
         </w:rPr>
         <w:t xml:space="preserve"> </w:t>
       </w:r>
@@ -26192,7 +26188,7 @@
           <w:color w:val="9CDCFE"/>
           <w:sz w:val="21"/>
           <w:szCs w:val="21"/>
-          <w:lang w:val="en-US" w:eastAsia="pt-BR"/>
+          <w:lang w:eastAsia="pt-BR"/>
         </w:rPr>
         <w:t>dados</w:t>
       </w:r>
@@ -26359,7 +26355,7 @@
           <w:color w:val="CCCCCC"/>
           <w:sz w:val="21"/>
           <w:szCs w:val="21"/>
-          <w:lang w:eastAsia="pt-BR"/>
+          <w:lang w:val="en-US" w:eastAsia="pt-BR"/>
         </w:rPr>
       </w:pPr>
       <w:r>
@@ -26380,7 +26376,7 @@
           <w:color w:val="9CDCFE"/>
           <w:sz w:val="21"/>
           <w:szCs w:val="21"/>
-          <w:lang w:eastAsia="pt-BR"/>
+          <w:lang w:val="en-US" w:eastAsia="pt-BR"/>
         </w:rPr>
         <w:t>dados</w:t>
       </w:r>
@@ -26390,7 +26386,7 @@
           <w:color w:val="CCCCCC"/>
           <w:sz w:val="21"/>
           <w:szCs w:val="21"/>
-          <w:lang w:eastAsia="pt-BR"/>
+          <w:lang w:val="en-US" w:eastAsia="pt-BR"/>
         </w:rPr>
         <w:t>.</w:t>
       </w:r>
@@ -26400,7 +26396,7 @@
           <w:color w:val="DCDCAA"/>
           <w:sz w:val="21"/>
           <w:szCs w:val="21"/>
-          <w:lang w:eastAsia="pt-BR"/>
+          <w:lang w:val="en-US" w:eastAsia="pt-BR"/>
         </w:rPr>
         <w:t>push</w:t>
       </w:r>
@@ -26412,7 +26408,7 @@
           <w:color w:val="CCCCCC"/>
           <w:sz w:val="21"/>
           <w:szCs w:val="21"/>
-          <w:lang w:eastAsia="pt-BR"/>
+          <w:lang w:val="en-US" w:eastAsia="pt-BR"/>
         </w:rPr>
         <w:t>(</w:t>
       </w:r>
@@ -26422,7 +26418,7 @@
           <w:color w:val="9CDCFE"/>
           <w:sz w:val="21"/>
           <w:szCs w:val="21"/>
-          <w:lang w:eastAsia="pt-BR"/>
+          <w:lang w:val="en-US" w:eastAsia="pt-BR"/>
         </w:rPr>
         <w:t>dado</w:t>
       </w:r>
@@ -26432,7 +26428,7 @@
           <w:color w:val="CCCCCC"/>
           <w:sz w:val="21"/>
           <w:szCs w:val="21"/>
-          <w:lang w:eastAsia="pt-BR"/>
+          <w:lang w:val="en-US" w:eastAsia="pt-BR"/>
         </w:rPr>
         <w:t>)</w:t>
       </w:r>
@@ -26446,53 +26442,49 @@
           <w:color w:val="CCCCCC"/>
           <w:sz w:val="21"/>
           <w:szCs w:val="21"/>
-          <w:lang w:eastAsia="pt-BR"/>
-        </w:rPr>
-      </w:pPr>
-      <w:r>
-        <w:rPr>
-          <w:rFonts w:ascii="Consolas" w:eastAsia="Times New Roman" w:hAnsi="Consolas" w:cs="Times New Roman"/>
-          <w:color w:val="CCCCCC"/>
-          <w:sz w:val="21"/>
-          <w:szCs w:val="21"/>
-          <w:lang w:eastAsia="pt-BR"/>
+          <w:lang w:val="en-US" w:eastAsia="pt-BR"/>
+        </w:rPr>
+      </w:pPr>
+      <w:r>
+        <w:rPr>
+          <w:rFonts w:ascii="Consolas" w:eastAsia="Times New Roman" w:hAnsi="Consolas" w:cs="Times New Roman"/>
+          <w:color w:val="CCCCCC"/>
+          <w:sz w:val="21"/>
+          <w:szCs w:val="21"/>
+          <w:lang w:val="en-US" w:eastAsia="pt-BR"/>
         </w:rPr>
         <w:t xml:space="preserve">    </w:t>
       </w:r>
-      <w:proofErr w:type="spellStart"/>
       <w:r>
         <w:rPr>
           <w:rFonts w:ascii="Consolas" w:eastAsia="Times New Roman" w:hAnsi="Consolas" w:cs="Times New Roman"/>
           <w:color w:val="C586C0"/>
           <w:sz w:val="21"/>
           <w:szCs w:val="21"/>
-          <w:lang w:eastAsia="pt-BR"/>
+          <w:lang w:val="en-US" w:eastAsia="pt-BR"/>
         </w:rPr>
         <w:t>return</w:t>
       </w:r>
-      <w:proofErr w:type="spellEnd"/>
-      <w:r>
-        <w:rPr>
-          <w:rFonts w:ascii="Consolas" w:eastAsia="Times New Roman" w:hAnsi="Consolas" w:cs="Times New Roman"/>
-          <w:color w:val="CCCCCC"/>
-          <w:sz w:val="21"/>
-          <w:szCs w:val="21"/>
-          <w:lang w:eastAsia="pt-BR"/>
+      <w:r>
+        <w:rPr>
+          <w:rFonts w:ascii="Consolas" w:eastAsia="Times New Roman" w:hAnsi="Consolas" w:cs="Times New Roman"/>
+          <w:color w:val="CCCCCC"/>
+          <w:sz w:val="21"/>
+          <w:szCs w:val="21"/>
+          <w:lang w:val="en-US" w:eastAsia="pt-BR"/>
         </w:rPr>
         <w:t xml:space="preserve"> </w:t>
       </w:r>
-      <w:proofErr w:type="spellStart"/>
       <w:r>
         <w:rPr>
           <w:rFonts w:ascii="Consolas" w:eastAsia="Times New Roman" w:hAnsi="Consolas" w:cs="Times New Roman"/>
           <w:color w:val="569CD6"/>
           <w:sz w:val="21"/>
           <w:szCs w:val="21"/>
-          <w:lang w:eastAsia="pt-BR"/>
+          <w:lang w:val="en-US" w:eastAsia="pt-BR"/>
         </w:rPr>
         <w:t>true</w:t>
       </w:r>
-      <w:proofErr w:type="spellEnd"/>
     </w:p>
     <w:p>
       <w:pPr>
@@ -26503,16 +26495,16 @@
           <w:color w:val="CCCCCC"/>
           <w:sz w:val="21"/>
           <w:szCs w:val="21"/>
-          <w:lang w:eastAsia="pt-BR"/>
-        </w:rPr>
-      </w:pPr>
-      <w:r>
-        <w:rPr>
-          <w:rFonts w:ascii="Consolas" w:eastAsia="Times New Roman" w:hAnsi="Consolas" w:cs="Times New Roman"/>
-          <w:color w:val="CCCCCC"/>
-          <w:sz w:val="21"/>
-          <w:szCs w:val="21"/>
-          <w:lang w:eastAsia="pt-BR"/>
+          <w:lang w:val="en-US" w:eastAsia="pt-BR"/>
+        </w:rPr>
+      </w:pPr>
+      <w:r>
+        <w:rPr>
+          <w:rFonts w:ascii="Consolas" w:eastAsia="Times New Roman" w:hAnsi="Consolas" w:cs="Times New Roman"/>
+          <w:color w:val="CCCCCC"/>
+          <w:sz w:val="21"/>
+          <w:szCs w:val="21"/>
+          <w:lang w:val="en-US" w:eastAsia="pt-BR"/>
         </w:rPr>
         <w:t>}</w:t>
       </w:r>
@@ -26528,7 +26520,7 @@
         <w:rPr>
           <w:b w:val="0"/>
           <w:sz w:val="20"/>
-          <w:lang w:eastAsia="pt-BR"/>
+          <w:lang w:val="en-US" w:eastAsia="pt-BR"/>
         </w:rPr>
       </w:pPr>
     </w:p>
@@ -29570,7 +29562,7 @@
           <w:color w:val="CCCCCC"/>
           <w:sz w:val="21"/>
           <w:szCs w:val="21"/>
-          <w:lang w:val="en-US" w:eastAsia="pt-BR"/>
+          <w:lang w:eastAsia="pt-BR"/>
         </w:rPr>
       </w:pPr>
       <w:r>
@@ -29589,7 +29581,7 @@
           <w:color w:val="CCCCCC"/>
           <w:sz w:val="21"/>
           <w:szCs w:val="21"/>
-          <w:lang w:val="en-US" w:eastAsia="pt-BR"/>
+          <w:lang w:eastAsia="pt-BR"/>
         </w:rPr>
         <w:t>})</w:t>
       </w:r>
@@ -29603,16 +29595,16 @@
           <w:color w:val="CCCCCC"/>
           <w:sz w:val="21"/>
           <w:szCs w:val="21"/>
-          <w:lang w:val="en-US" w:eastAsia="pt-BR"/>
-        </w:rPr>
-      </w:pPr>
-      <w:r>
-        <w:rPr>
-          <w:rFonts w:ascii="Consolas" w:eastAsia="Times New Roman" w:hAnsi="Consolas" w:cs="Times New Roman"/>
-          <w:color w:val="CCCCCC"/>
-          <w:sz w:val="21"/>
-          <w:szCs w:val="21"/>
-          <w:lang w:val="en-US" w:eastAsia="pt-BR"/>
+          <w:lang w:eastAsia="pt-BR"/>
+        </w:rPr>
+      </w:pPr>
+      <w:r>
+        <w:rPr>
+          <w:rFonts w:ascii="Consolas" w:eastAsia="Times New Roman" w:hAnsi="Consolas" w:cs="Times New Roman"/>
+          <w:color w:val="CCCCCC"/>
+          <w:sz w:val="21"/>
+          <w:szCs w:val="21"/>
+          <w:lang w:eastAsia="pt-BR"/>
         </w:rPr>
         <w:t xml:space="preserve">        </w:t>
       </w:r>
@@ -29635,7 +29627,7 @@
           <w:color w:val="CCCCCC"/>
           <w:sz w:val="21"/>
           <w:szCs w:val="21"/>
-          <w:lang w:val="en-US" w:eastAsia="pt-BR"/>
+          <w:lang w:eastAsia="pt-BR"/>
         </w:rPr>
         <w:t xml:space="preserve">    </w:t>
       </w:r>
@@ -30010,7 +30002,7 @@
           <w:color w:val="CCCCCC"/>
           <w:sz w:val="21"/>
           <w:szCs w:val="21"/>
-          <w:lang w:eastAsia="pt-BR"/>
+          <w:lang w:val="en-US" w:eastAsia="pt-BR"/>
         </w:rPr>
       </w:pPr>
       <w:r>
@@ -30031,7 +30023,7 @@
           <w:color w:val="9CDCFE"/>
           <w:sz w:val="21"/>
           <w:szCs w:val="21"/>
-          <w:lang w:eastAsia="pt-BR"/>
+          <w:lang w:val="en-US" w:eastAsia="pt-BR"/>
         </w:rPr>
         <w:t>dados</w:t>
       </w:r>
@@ -30041,7 +30033,7 @@
           <w:color w:val="CCCCCC"/>
           <w:sz w:val="21"/>
           <w:szCs w:val="21"/>
-          <w:lang w:eastAsia="pt-BR"/>
+          <w:lang w:val="en-US" w:eastAsia="pt-BR"/>
         </w:rPr>
         <w:t>.</w:t>
       </w:r>
@@ -30051,7 +30043,7 @@
           <w:color w:val="DCDCAA"/>
           <w:sz w:val="21"/>
           <w:szCs w:val="21"/>
-          <w:lang w:eastAsia="pt-BR"/>
+          <w:lang w:val="en-US" w:eastAsia="pt-BR"/>
         </w:rPr>
         <w:t>push</w:t>
       </w:r>
@@ -30063,7 +30055,7 @@
           <w:color w:val="CCCCCC"/>
           <w:sz w:val="21"/>
           <w:szCs w:val="21"/>
-          <w:lang w:eastAsia="pt-BR"/>
+          <w:lang w:val="en-US" w:eastAsia="pt-BR"/>
         </w:rPr>
         <w:t>(</w:t>
       </w:r>
@@ -30073,7 +30065,7 @@
           <w:color w:val="9CDCFE"/>
           <w:sz w:val="21"/>
           <w:szCs w:val="21"/>
-          <w:lang w:eastAsia="pt-BR"/>
+          <w:lang w:val="en-US" w:eastAsia="pt-BR"/>
         </w:rPr>
         <w:t>dado</w:t>
       </w:r>
@@ -30083,7 +30075,7 @@
           <w:color w:val="CCCCCC"/>
           <w:sz w:val="21"/>
           <w:szCs w:val="21"/>
-          <w:lang w:eastAsia="pt-BR"/>
+          <w:lang w:val="en-US" w:eastAsia="pt-BR"/>
         </w:rPr>
         <w:t>)</w:t>
       </w:r>
@@ -30097,53 +30089,49 @@
           <w:color w:val="CCCCCC"/>
           <w:sz w:val="21"/>
           <w:szCs w:val="21"/>
-          <w:lang w:eastAsia="pt-BR"/>
-        </w:rPr>
-      </w:pPr>
-      <w:r>
-        <w:rPr>
-          <w:rFonts w:ascii="Consolas" w:eastAsia="Times New Roman" w:hAnsi="Consolas" w:cs="Times New Roman"/>
-          <w:color w:val="CCCCCC"/>
-          <w:sz w:val="21"/>
-          <w:szCs w:val="21"/>
-          <w:lang w:eastAsia="pt-BR"/>
+          <w:lang w:val="en-US" w:eastAsia="pt-BR"/>
+        </w:rPr>
+      </w:pPr>
+      <w:r>
+        <w:rPr>
+          <w:rFonts w:ascii="Consolas" w:eastAsia="Times New Roman" w:hAnsi="Consolas" w:cs="Times New Roman"/>
+          <w:color w:val="CCCCCC"/>
+          <w:sz w:val="21"/>
+          <w:szCs w:val="21"/>
+          <w:lang w:val="en-US" w:eastAsia="pt-BR"/>
         </w:rPr>
         <w:t xml:space="preserve">    </w:t>
       </w:r>
-      <w:proofErr w:type="spellStart"/>
       <w:r>
         <w:rPr>
           <w:rFonts w:ascii="Consolas" w:eastAsia="Times New Roman" w:hAnsi="Consolas" w:cs="Times New Roman"/>
           <w:color w:val="C586C0"/>
           <w:sz w:val="21"/>
           <w:szCs w:val="21"/>
-          <w:lang w:eastAsia="pt-BR"/>
+          <w:lang w:val="en-US" w:eastAsia="pt-BR"/>
         </w:rPr>
         <w:t>return</w:t>
       </w:r>
-      <w:proofErr w:type="spellEnd"/>
-      <w:r>
-        <w:rPr>
-          <w:rFonts w:ascii="Consolas" w:eastAsia="Times New Roman" w:hAnsi="Consolas" w:cs="Times New Roman"/>
-          <w:color w:val="CCCCCC"/>
-          <w:sz w:val="21"/>
-          <w:szCs w:val="21"/>
-          <w:lang w:eastAsia="pt-BR"/>
+      <w:r>
+        <w:rPr>
+          <w:rFonts w:ascii="Consolas" w:eastAsia="Times New Roman" w:hAnsi="Consolas" w:cs="Times New Roman"/>
+          <w:color w:val="CCCCCC"/>
+          <w:sz w:val="21"/>
+          <w:szCs w:val="21"/>
+          <w:lang w:val="en-US" w:eastAsia="pt-BR"/>
         </w:rPr>
         <w:t xml:space="preserve"> </w:t>
       </w:r>
-      <w:proofErr w:type="spellStart"/>
       <w:r>
         <w:rPr>
           <w:rFonts w:ascii="Consolas" w:eastAsia="Times New Roman" w:hAnsi="Consolas" w:cs="Times New Roman"/>
           <w:color w:val="569CD6"/>
           <w:sz w:val="21"/>
           <w:szCs w:val="21"/>
-          <w:lang w:eastAsia="pt-BR"/>
+          <w:lang w:val="en-US" w:eastAsia="pt-BR"/>
         </w:rPr>
         <w:t>true</w:t>
       </w:r>
-      <w:proofErr w:type="spellEnd"/>
     </w:p>
     <w:p>
       <w:pPr>
@@ -30154,16 +30142,16 @@
           <w:color w:val="CCCCCC"/>
           <w:sz w:val="21"/>
           <w:szCs w:val="21"/>
-          <w:lang w:eastAsia="pt-BR"/>
-        </w:rPr>
-      </w:pPr>
-      <w:r>
-        <w:rPr>
-          <w:rFonts w:ascii="Consolas" w:eastAsia="Times New Roman" w:hAnsi="Consolas" w:cs="Times New Roman"/>
-          <w:color w:val="CCCCCC"/>
-          <w:sz w:val="21"/>
-          <w:szCs w:val="21"/>
-          <w:lang w:eastAsia="pt-BR"/>
+          <w:lang w:val="en-US" w:eastAsia="pt-BR"/>
+        </w:rPr>
+      </w:pPr>
+      <w:r>
+        <w:rPr>
+          <w:rFonts w:ascii="Consolas" w:eastAsia="Times New Roman" w:hAnsi="Consolas" w:cs="Times New Roman"/>
+          <w:color w:val="CCCCCC"/>
+          <w:sz w:val="21"/>
+          <w:szCs w:val="21"/>
+          <w:lang w:val="en-US" w:eastAsia="pt-BR"/>
         </w:rPr>
         <w:t>}</w:t>
       </w:r>
@@ -30179,7 +30167,7 @@
         <w:rPr>
           <w:b w:val="0"/>
           <w:sz w:val="20"/>
-          <w:lang w:eastAsia="pt-BR"/>
+          <w:lang w:val="en-US" w:eastAsia="pt-BR"/>
         </w:rPr>
       </w:pPr>
     </w:p>
@@ -30905,7 +30893,15 @@
         <w:t>ACRESCENTANDO NOVOS CAMPOS</w:t>
       </w:r>
       <w:r>
-        <w:t xml:space="preserve"> NA DE CADASTRO</w:t>
+        <w:t xml:space="preserve"> NA</w:t>
+      </w:r>
+      <w:r>
+        <w:t xml:space="preserve"> VIEW</w:t>
+      </w:r>
+      <w:bookmarkStart w:id="0" w:name="_GoBack"/>
+      <w:bookmarkEnd w:id="0"/>
+      <w:r>
+        <w:t xml:space="preserve"> DE CADASTRO</w:t>
       </w:r>
     </w:p>
     <w:p>
@@ -30966,13 +30962,13 @@
         <w:spacing w:after="0"/>
         <w:rPr>
           <w:sz w:val="16"/>
-          <w:lang w:val="en-US" w:eastAsia="pt-BR"/>
+          <w:lang w:eastAsia="pt-BR"/>
         </w:rPr>
       </w:pPr>
       <w:r>
         <w:rPr>
           <w:sz w:val="16"/>
-          <w:lang w:val="en-US" w:eastAsia="pt-BR"/>
+          <w:lang w:eastAsia="pt-BR"/>
         </w:rPr>
         <w:t xml:space="preserve">USE </w:t>
       </w:r>
@@ -30980,7 +30976,7 @@
       <w:r>
         <w:rPr>
           <w:sz w:val="16"/>
-          <w:lang w:val="en-US" w:eastAsia="pt-BR"/>
+          <w:lang w:eastAsia="pt-BR"/>
         </w:rPr>
         <w:t>nodedb</w:t>
       </w:r>
@@ -30988,7 +30984,7 @@
       <w:r>
         <w:rPr>
           <w:sz w:val="16"/>
-          <w:lang w:val="en-US" w:eastAsia="pt-BR"/>
+          <w:lang w:eastAsia="pt-BR"/>
         </w:rPr>
         <w:t>;</w:t>
       </w:r>
@@ -35488,7 +35484,7 @@
           <w:color w:val="CCCCCC"/>
           <w:sz w:val="21"/>
           <w:szCs w:val="21"/>
-          <w:lang w:eastAsia="pt-BR"/>
+          <w:lang w:val="en-US" w:eastAsia="pt-BR"/>
         </w:rPr>
       </w:pPr>
       <w:r>
@@ -35497,29 +35493,27 @@
           <w:color w:val="808080"/>
           <w:sz w:val="21"/>
           <w:szCs w:val="21"/>
-          <w:lang w:eastAsia="pt-BR"/>
+          <w:lang w:val="en-US" w:eastAsia="pt-BR"/>
         </w:rPr>
         <w:t>&lt;/</w:t>
       </w:r>
-      <w:proofErr w:type="spellStart"/>
       <w:r>
         <w:rPr>
           <w:rFonts w:ascii="Consolas" w:eastAsia="Times New Roman" w:hAnsi="Consolas" w:cs="Times New Roman"/>
           <w:color w:val="569CD6"/>
           <w:sz w:val="21"/>
           <w:szCs w:val="21"/>
-          <w:lang w:eastAsia="pt-BR"/>
+          <w:lang w:val="en-US" w:eastAsia="pt-BR"/>
         </w:rPr>
         <w:t>body</w:t>
       </w:r>
-      <w:proofErr w:type="spellEnd"/>
       <w:r>
         <w:rPr>
           <w:rFonts w:ascii="Consolas" w:eastAsia="Times New Roman" w:hAnsi="Consolas" w:cs="Times New Roman"/>
           <w:color w:val="808080"/>
           <w:sz w:val="21"/>
           <w:szCs w:val="21"/>
-          <w:lang w:eastAsia="pt-BR"/>
+          <w:lang w:val="en-US" w:eastAsia="pt-BR"/>
         </w:rPr>
         <w:t>&gt;</w:t>
       </w:r>
@@ -35535,7 +35529,7 @@
         <w:rPr>
           <w:b w:val="0"/>
           <w:sz w:val="20"/>
-          <w:lang w:eastAsia="pt-BR"/>
+          <w:lang w:val="en-US" w:eastAsia="pt-BR"/>
         </w:rPr>
       </w:pPr>
     </w:p>
@@ -35544,7 +35538,7 @@
         <w:spacing w:after="0"/>
         <w:rPr>
           <w:sz w:val="16"/>
-          <w:lang w:eastAsia="pt-BR"/>
+          <w:lang w:val="en-US" w:eastAsia="pt-BR"/>
         </w:rPr>
       </w:pPr>
     </w:p>
@@ -35553,9 +35547,20 @@
         <w:spacing w:after="0"/>
         <w:rPr>
           <w:sz w:val="16"/>
-          <w:lang w:eastAsia="pt-BR"/>
-        </w:rPr>
-      </w:pPr>
+          <w:lang w:val="en-US" w:eastAsia="pt-BR"/>
+        </w:rPr>
+      </w:pPr>
+    </w:p>
+    <w:p>
+      <w:pPr>
+        <w:pStyle w:val="Ttulo1"/>
+      </w:pPr>
+      <w:r>
+        <w:t>VALIDANDO</w:t>
+      </w:r>
+      <w:r>
+        <w:t xml:space="preserve"> CAMPOS DE CADASTRO</w:t>
+      </w:r>
     </w:p>
     <w:p>
       <w:pPr>
@@ -35588,8 +35593,48 @@
       <w:pPr>
         <w:spacing w:after="0"/>
         <w:rPr>
+          <w:rFonts w:ascii="Courier New" w:hAnsi="Courier New" w:cs="Courier New"/>
+          <w:color w:val="242424"/>
+          <w:spacing w:val="-5"/>
+          <w:sz w:val="21"/>
+          <w:szCs w:val="21"/>
+          <w:shd w:val="clear" w:color="auto" w:fill="F9F9F9"/>
+          <w:lang w:val="en-US"/>
+        </w:rPr>
+      </w:pPr>
+      <w:proofErr w:type="spellStart"/>
+      <w:r>
+        <w:rPr>
+          <w:rFonts w:ascii="Courier New" w:hAnsi="Courier New" w:cs="Courier New"/>
+          <w:color w:val="242424"/>
+          <w:spacing w:val="-5"/>
+          <w:sz w:val="21"/>
+          <w:szCs w:val="21"/>
+          <w:shd w:val="clear" w:color="auto" w:fill="F9F9F9"/>
+          <w:lang w:val="en-US"/>
+        </w:rPr>
+        <w:t>npm</w:t>
+      </w:r>
+      <w:proofErr w:type="spellEnd"/>
+      <w:r>
+        <w:rPr>
+          <w:rFonts w:ascii="Courier New" w:hAnsi="Courier New" w:cs="Courier New"/>
+          <w:color w:val="242424"/>
+          <w:spacing w:val="-5"/>
+          <w:sz w:val="21"/>
+          <w:szCs w:val="21"/>
+          <w:shd w:val="clear" w:color="auto" w:fill="F9F9F9"/>
+          <w:lang w:val="en-US"/>
+        </w:rPr>
+        <w:t xml:space="preserve"> install --save express-validator</w:t>
+      </w:r>
+    </w:p>
+    <w:p>
+      <w:pPr>
+        <w:spacing w:after="0"/>
+        <w:rPr>
           <w:sz w:val="16"/>
-          <w:lang w:eastAsia="pt-BR"/>
+          <w:lang w:val="en-US" w:eastAsia="pt-BR"/>
         </w:rPr>
       </w:pPr>
     </w:p>
@@ -35598,7 +35643,7 @@
         <w:spacing w:after="0"/>
         <w:rPr>
           <w:sz w:val="16"/>
-          <w:lang w:eastAsia="pt-BR"/>
+          <w:lang w:val="en-US" w:eastAsia="pt-BR"/>
         </w:rPr>
       </w:pPr>
     </w:p>
@@ -35607,7 +35652,7 @@
         <w:spacing w:after="0"/>
         <w:rPr>
           <w:sz w:val="16"/>
-          <w:lang w:eastAsia="pt-BR"/>
+          <w:lang w:val="en-US" w:eastAsia="pt-BR"/>
         </w:rPr>
       </w:pPr>
     </w:p>
@@ -35616,7 +35661,7 @@
         <w:spacing w:after="0"/>
         <w:rPr>
           <w:sz w:val="16"/>
-          <w:lang w:eastAsia="pt-BR"/>
+          <w:lang w:val="en-US" w:eastAsia="pt-BR"/>
         </w:rPr>
       </w:pPr>
     </w:p>
@@ -35625,16 +35670,197 @@
         <w:spacing w:after="0"/>
         <w:rPr>
           <w:sz w:val="16"/>
-          <w:lang w:eastAsia="pt-BR"/>
-        </w:rPr>
-      </w:pPr>
+          <w:lang w:val="en-US" w:eastAsia="pt-BR"/>
+        </w:rPr>
+      </w:pPr>
+    </w:p>
+    <w:p>
+      <w:pPr>
+        <w:shd w:val="clear" w:color="auto" w:fill="1F1F1F"/>
+        <w:spacing w:after="0" w:line="285" w:lineRule="atLeast"/>
+        <w:rPr>
+          <w:rFonts w:ascii="Consolas" w:eastAsia="Times New Roman" w:hAnsi="Consolas" w:cs="Times New Roman"/>
+          <w:color w:val="CCCCCC"/>
+          <w:sz w:val="21"/>
+          <w:szCs w:val="21"/>
+          <w:lang w:val="en-US" w:eastAsia="pt-BR"/>
+        </w:rPr>
+      </w:pPr>
+      <w:proofErr w:type="spellStart"/>
+      <w:r>
+        <w:rPr>
+          <w:rFonts w:ascii="Consolas" w:eastAsia="Times New Roman" w:hAnsi="Consolas" w:cs="Times New Roman"/>
+          <w:color w:val="4FC1FF"/>
+          <w:sz w:val="21"/>
+          <w:szCs w:val="21"/>
+          <w:lang w:val="en-US" w:eastAsia="pt-BR"/>
+        </w:rPr>
+        <w:t>app</w:t>
+      </w:r>
+      <w:r>
+        <w:rPr>
+          <w:rFonts w:ascii="Consolas" w:eastAsia="Times New Roman" w:hAnsi="Consolas" w:cs="Times New Roman"/>
+          <w:color w:val="CCCCCC"/>
+          <w:sz w:val="21"/>
+          <w:szCs w:val="21"/>
+          <w:lang w:val="en-US" w:eastAsia="pt-BR"/>
+        </w:rPr>
+        <w:t>.</w:t>
+      </w:r>
+      <w:r>
+        <w:rPr>
+          <w:rFonts w:ascii="Consolas" w:eastAsia="Times New Roman" w:hAnsi="Consolas" w:cs="Times New Roman"/>
+          <w:color w:val="DCDCAA"/>
+          <w:sz w:val="21"/>
+          <w:szCs w:val="21"/>
+          <w:lang w:val="en-US" w:eastAsia="pt-BR"/>
+        </w:rPr>
+        <w:t>set</w:t>
+      </w:r>
+      <w:proofErr w:type="spellEnd"/>
+      <w:r>
+        <w:rPr>
+          <w:rFonts w:ascii="Consolas" w:eastAsia="Times New Roman" w:hAnsi="Consolas" w:cs="Times New Roman"/>
+          <w:color w:val="CCCCCC"/>
+          <w:sz w:val="21"/>
+          <w:szCs w:val="21"/>
+          <w:lang w:val="en-US" w:eastAsia="pt-BR"/>
+        </w:rPr>
+        <w:t>(</w:t>
+      </w:r>
+      <w:r>
+        <w:rPr>
+          <w:rFonts w:ascii="Consolas" w:eastAsia="Times New Roman" w:hAnsi="Consolas" w:cs="Times New Roman"/>
+          <w:color w:val="CE9178"/>
+          <w:sz w:val="21"/>
+          <w:szCs w:val="21"/>
+          <w:lang w:val="en-US" w:eastAsia="pt-BR"/>
+        </w:rPr>
+        <w:t>'validators</w:t>
+      </w:r>
+      <w:proofErr w:type="gramStart"/>
+      <w:r>
+        <w:rPr>
+          <w:rFonts w:ascii="Consolas" w:eastAsia="Times New Roman" w:hAnsi="Consolas" w:cs="Times New Roman"/>
+          <w:color w:val="CE9178"/>
+          <w:sz w:val="21"/>
+          <w:szCs w:val="21"/>
+          <w:lang w:val="en-US" w:eastAsia="pt-BR"/>
+        </w:rPr>
+        <w:t>'</w:t>
+      </w:r>
+      <w:r>
+        <w:rPr>
+          <w:rFonts w:ascii="Consolas" w:eastAsia="Times New Roman" w:hAnsi="Consolas" w:cs="Times New Roman"/>
+          <w:color w:val="CCCCCC"/>
+          <w:sz w:val="21"/>
+          <w:szCs w:val="21"/>
+          <w:lang w:val="en-US" w:eastAsia="pt-BR"/>
+        </w:rPr>
+        <w:t>,</w:t>
+      </w:r>
+      <w:proofErr w:type="spellStart"/>
+      <w:r>
+        <w:rPr>
+          <w:rFonts w:ascii="Consolas" w:eastAsia="Times New Roman" w:hAnsi="Consolas" w:cs="Times New Roman"/>
+          <w:color w:val="4FC1FF"/>
+          <w:sz w:val="21"/>
+          <w:szCs w:val="21"/>
+          <w:lang w:val="en-US" w:eastAsia="pt-BR"/>
+        </w:rPr>
+        <w:t>path</w:t>
+      </w:r>
+      <w:proofErr w:type="gramEnd"/>
+      <w:r>
+        <w:rPr>
+          <w:rFonts w:ascii="Consolas" w:eastAsia="Times New Roman" w:hAnsi="Consolas" w:cs="Times New Roman"/>
+          <w:color w:val="CCCCCC"/>
+          <w:sz w:val="21"/>
+          <w:szCs w:val="21"/>
+          <w:lang w:val="en-US" w:eastAsia="pt-BR"/>
+        </w:rPr>
+        <w:t>.</w:t>
+      </w:r>
+      <w:r>
+        <w:rPr>
+          <w:rFonts w:ascii="Consolas" w:eastAsia="Times New Roman" w:hAnsi="Consolas" w:cs="Times New Roman"/>
+          <w:color w:val="DCDCAA"/>
+          <w:sz w:val="21"/>
+          <w:szCs w:val="21"/>
+          <w:lang w:val="en-US" w:eastAsia="pt-BR"/>
+        </w:rPr>
+        <w:t>join</w:t>
+      </w:r>
+      <w:proofErr w:type="spellEnd"/>
+      <w:r>
+        <w:rPr>
+          <w:rFonts w:ascii="Consolas" w:eastAsia="Times New Roman" w:hAnsi="Consolas" w:cs="Times New Roman"/>
+          <w:color w:val="CCCCCC"/>
+          <w:sz w:val="21"/>
+          <w:szCs w:val="21"/>
+          <w:lang w:val="en-US" w:eastAsia="pt-BR"/>
+        </w:rPr>
+        <w:t>(</w:t>
+      </w:r>
+      <w:r>
+        <w:rPr>
+          <w:rFonts w:ascii="Consolas" w:eastAsia="Times New Roman" w:hAnsi="Consolas" w:cs="Times New Roman"/>
+          <w:color w:val="9CDCFE"/>
+          <w:sz w:val="21"/>
+          <w:szCs w:val="21"/>
+          <w:lang w:val="en-US" w:eastAsia="pt-BR"/>
+        </w:rPr>
+        <w:t>__</w:t>
+      </w:r>
+      <w:proofErr w:type="spellStart"/>
+      <w:r>
+        <w:rPr>
+          <w:rFonts w:ascii="Consolas" w:eastAsia="Times New Roman" w:hAnsi="Consolas" w:cs="Times New Roman"/>
+          <w:color w:val="9CDCFE"/>
+          <w:sz w:val="21"/>
+          <w:szCs w:val="21"/>
+          <w:lang w:val="en-US" w:eastAsia="pt-BR"/>
+        </w:rPr>
+        <w:t>dirname</w:t>
+      </w:r>
+      <w:proofErr w:type="spellEnd"/>
+      <w:r>
+        <w:rPr>
+          <w:rFonts w:ascii="Consolas" w:eastAsia="Times New Roman" w:hAnsi="Consolas" w:cs="Times New Roman"/>
+          <w:color w:val="D4D4D4"/>
+          <w:sz w:val="21"/>
+          <w:szCs w:val="21"/>
+          <w:lang w:val="en-US" w:eastAsia="pt-BR"/>
+        </w:rPr>
+        <w:t>+</w:t>
+      </w:r>
+      <w:r>
+        <w:rPr>
+          <w:rFonts w:ascii="Consolas" w:eastAsia="Times New Roman" w:hAnsi="Consolas" w:cs="Times New Roman"/>
+          <w:color w:val="CE9178"/>
+          <w:sz w:val="21"/>
+          <w:szCs w:val="21"/>
+          <w:lang w:val="en-US" w:eastAsia="pt-BR"/>
+        </w:rPr>
+        <w:t>'/validators'</w:t>
+      </w:r>
+      <w:r>
+        <w:rPr>
+          <w:rFonts w:ascii="Consolas" w:eastAsia="Times New Roman" w:hAnsi="Consolas" w:cs="Times New Roman"/>
+          <w:color w:val="CCCCCC"/>
+          <w:sz w:val="21"/>
+          <w:szCs w:val="21"/>
+          <w:lang w:val="en-US" w:eastAsia="pt-BR"/>
+        </w:rPr>
+        <w:t>));</w:t>
+      </w:r>
     </w:p>
     <w:p>
       <w:pPr>
         <w:spacing w:after="0"/>
         <w:rPr>
           <w:sz w:val="16"/>
-          <w:lang w:eastAsia="pt-BR"/>
+          <w:lang w:val="en-US" w:eastAsia="pt-BR"/>
         </w:rPr>
       </w:pPr>
     </w:p>
@@ -35643,7 +35869,7 @@
         <w:spacing w:after="0"/>
         <w:rPr>
           <w:sz w:val="16"/>
-          <w:lang w:eastAsia="pt-BR"/>
+          <w:lang w:val="en-US" w:eastAsia="pt-BR"/>
         </w:rPr>
       </w:pPr>
     </w:p>
@@ -35652,7 +35878,7 @@
         <w:spacing w:after="0"/>
         <w:rPr>
           <w:sz w:val="16"/>
-          <w:lang w:eastAsia="pt-BR"/>
+          <w:lang w:val="en-US" w:eastAsia="pt-BR"/>
         </w:rPr>
       </w:pPr>
     </w:p>
@@ -35661,7 +35887,7 @@
         <w:spacing w:after="0"/>
         <w:rPr>
           <w:sz w:val="16"/>
-          <w:lang w:eastAsia="pt-BR"/>
+          <w:lang w:val="en-US" w:eastAsia="pt-BR"/>
         </w:rPr>
       </w:pPr>
     </w:p>
@@ -35670,7 +35896,7 @@
         <w:spacing w:after="0"/>
         <w:rPr>
           <w:sz w:val="16"/>
-          <w:lang w:eastAsia="pt-BR"/>
+          <w:lang w:val="en-US" w:eastAsia="pt-BR"/>
         </w:rPr>
       </w:pPr>
     </w:p>
@@ -35679,7 +35905,7 @@
         <w:spacing w:after="0"/>
         <w:rPr>
           <w:sz w:val="16"/>
-          <w:lang w:eastAsia="pt-BR"/>
+          <w:lang w:val="en-US" w:eastAsia="pt-BR"/>
         </w:rPr>
       </w:pPr>
     </w:p>
@@ -35688,7 +35914,7 @@
         <w:spacing w:after="0"/>
         <w:rPr>
           <w:sz w:val="16"/>
-          <w:lang w:eastAsia="pt-BR"/>
+          <w:lang w:val="en-US" w:eastAsia="pt-BR"/>
         </w:rPr>
       </w:pPr>
     </w:p>
@@ -35697,16 +35923,128 @@
         <w:spacing w:after="0"/>
         <w:rPr>
           <w:sz w:val="16"/>
-          <w:lang w:eastAsia="pt-BR"/>
-        </w:rPr>
-      </w:pPr>
+          <w:lang w:val="en-US" w:eastAsia="pt-BR"/>
+        </w:rPr>
+      </w:pPr>
+      <w:proofErr w:type="spellStart"/>
+      <w:r>
+        <w:rPr>
+          <w:rStyle w:val="hljs-keyword"/>
+          <w:rFonts w:ascii="Courier New" w:hAnsi="Courier New" w:cs="Courier New"/>
+          <w:color w:val="AA0D91"/>
+          <w:spacing w:val="-5"/>
+          <w:sz w:val="21"/>
+          <w:szCs w:val="21"/>
+          <w:shd w:val="clear" w:color="auto" w:fill="F9F9F9"/>
+        </w:rPr>
+        <w:t>import</w:t>
+      </w:r>
+      <w:proofErr w:type="spellEnd"/>
+      <w:r>
+        <w:rPr>
+          <w:rFonts w:ascii="Courier New" w:hAnsi="Courier New" w:cs="Courier New"/>
+          <w:color w:val="242424"/>
+          <w:spacing w:val="-5"/>
+          <w:sz w:val="21"/>
+          <w:szCs w:val="21"/>
+          <w:shd w:val="clear" w:color="auto" w:fill="F9F9F9"/>
+        </w:rPr>
+        <w:t xml:space="preserve"> {</w:t>
+      </w:r>
+      <w:proofErr w:type="spellStart"/>
+      <w:r>
+        <w:rPr>
+          <w:rFonts w:ascii="Courier New" w:hAnsi="Courier New" w:cs="Courier New"/>
+          <w:color w:val="242424"/>
+          <w:spacing w:val="-5"/>
+          <w:sz w:val="21"/>
+          <w:szCs w:val="21"/>
+          <w:shd w:val="clear" w:color="auto" w:fill="F9F9F9"/>
+        </w:rPr>
+        <w:t>body</w:t>
+      </w:r>
+      <w:proofErr w:type="spellEnd"/>
+      <w:r>
+        <w:rPr>
+          <w:rFonts w:ascii="Courier New" w:hAnsi="Courier New" w:cs="Courier New"/>
+          <w:color w:val="242424"/>
+          <w:spacing w:val="-5"/>
+          <w:sz w:val="21"/>
+          <w:szCs w:val="21"/>
+          <w:shd w:val="clear" w:color="auto" w:fill="F9F9F9"/>
+        </w:rPr>
+        <w:t xml:space="preserve">} </w:t>
+      </w:r>
+      <w:proofErr w:type="spellStart"/>
+      <w:r>
+        <w:rPr>
+          <w:rStyle w:val="hljs-keyword"/>
+          <w:rFonts w:ascii="Courier New" w:hAnsi="Courier New" w:cs="Courier New"/>
+          <w:color w:val="AA0D91"/>
+          <w:spacing w:val="-5"/>
+          <w:sz w:val="21"/>
+          <w:szCs w:val="21"/>
+          <w:shd w:val="clear" w:color="auto" w:fill="F9F9F9"/>
+        </w:rPr>
+        <w:t>from</w:t>
+      </w:r>
+      <w:proofErr w:type="spellEnd"/>
+      <w:r>
+        <w:rPr>
+          <w:rFonts w:ascii="Courier New" w:hAnsi="Courier New" w:cs="Courier New"/>
+          <w:color w:val="242424"/>
+          <w:spacing w:val="-5"/>
+          <w:sz w:val="21"/>
+          <w:szCs w:val="21"/>
+          <w:shd w:val="clear" w:color="auto" w:fill="F9F9F9"/>
+        </w:rPr>
+        <w:t xml:space="preserve"> </w:t>
+      </w:r>
+      <w:r>
+        <w:rPr>
+          <w:rStyle w:val="hljs-string"/>
+          <w:rFonts w:ascii="Courier New" w:hAnsi="Courier New" w:cs="Courier New"/>
+          <w:color w:val="C41A16"/>
+          <w:spacing w:val="-5"/>
+          <w:sz w:val="21"/>
+          <w:szCs w:val="21"/>
+          <w:shd w:val="clear" w:color="auto" w:fill="F9F9F9"/>
+        </w:rPr>
+        <w:t>'</w:t>
+      </w:r>
+      <w:proofErr w:type="spellStart"/>
+      <w:r>
+        <w:rPr>
+          <w:rStyle w:val="hljs-string"/>
+          <w:rFonts w:ascii="Courier New" w:hAnsi="Courier New" w:cs="Courier New"/>
+          <w:color w:val="C41A16"/>
+          <w:spacing w:val="-5"/>
+          <w:sz w:val="21"/>
+          <w:szCs w:val="21"/>
+          <w:shd w:val="clear" w:color="auto" w:fill="F9F9F9"/>
+        </w:rPr>
+        <w:t>express-validator</w:t>
+      </w:r>
+      <w:proofErr w:type="spellEnd"/>
+      <w:r>
+        <w:rPr>
+          <w:rStyle w:val="hljs-string"/>
+          <w:rFonts w:ascii="Courier New" w:hAnsi="Courier New" w:cs="Courier New"/>
+          <w:color w:val="C41A16"/>
+          <w:spacing w:val="-5"/>
+          <w:sz w:val="21"/>
+          <w:szCs w:val="21"/>
+          <w:shd w:val="clear" w:color="auto" w:fill="F9F9F9"/>
+        </w:rPr>
+        <w:t>'</w:t>
+      </w:r>
     </w:p>
     <w:p>
       <w:pPr>
         <w:spacing w:after="0"/>
         <w:rPr>
           <w:sz w:val="16"/>
-          <w:lang w:eastAsia="pt-BR"/>
+          <w:lang w:val="en-US" w:eastAsia="pt-BR"/>
         </w:rPr>
       </w:pPr>
     </w:p>
@@ -35715,7 +36053,7 @@
         <w:spacing w:after="0"/>
         <w:rPr>
           <w:sz w:val="16"/>
-          <w:lang w:eastAsia="pt-BR"/>
+          <w:lang w:val="en-US" w:eastAsia="pt-BR"/>
         </w:rPr>
       </w:pPr>
     </w:p>
@@ -35724,7 +36062,106 @@
         <w:spacing w:after="0"/>
         <w:rPr>
           <w:sz w:val="16"/>
-          <w:lang w:eastAsia="pt-BR"/>
+          <w:lang w:val="en-US" w:eastAsia="pt-BR"/>
+        </w:rPr>
+      </w:pPr>
+    </w:p>
+    <w:p>
+      <w:pPr>
+        <w:spacing w:after="0"/>
+        <w:rPr>
+          <w:sz w:val="16"/>
+          <w:lang w:val="en-US" w:eastAsia="pt-BR"/>
+        </w:rPr>
+      </w:pPr>
+    </w:p>
+    <w:p>
+      <w:pPr>
+        <w:spacing w:after="0"/>
+        <w:rPr>
+          <w:sz w:val="16"/>
+          <w:lang w:val="en-US" w:eastAsia="pt-BR"/>
+        </w:rPr>
+      </w:pPr>
+    </w:p>
+    <w:p>
+      <w:pPr>
+        <w:spacing w:after="0"/>
+        <w:rPr>
+          <w:sz w:val="16"/>
+          <w:lang w:val="en-US" w:eastAsia="pt-BR"/>
+        </w:rPr>
+      </w:pPr>
+    </w:p>
+    <w:p>
+      <w:pPr>
+        <w:spacing w:after="0"/>
+        <w:rPr>
+          <w:sz w:val="16"/>
+          <w:lang w:val="en-US" w:eastAsia="pt-BR"/>
+        </w:rPr>
+      </w:pPr>
+    </w:p>
+    <w:p>
+      <w:pPr>
+        <w:spacing w:after="0"/>
+        <w:rPr>
+          <w:sz w:val="16"/>
+          <w:lang w:val="en-US" w:eastAsia="pt-BR"/>
+        </w:rPr>
+      </w:pPr>
+    </w:p>
+    <w:p>
+      <w:pPr>
+        <w:spacing w:after="0"/>
+        <w:rPr>
+          <w:sz w:val="16"/>
+          <w:lang w:val="en-US" w:eastAsia="pt-BR"/>
+        </w:rPr>
+      </w:pPr>
+    </w:p>
+    <w:p>
+      <w:pPr>
+        <w:spacing w:after="0"/>
+        <w:rPr>
+          <w:sz w:val="16"/>
+          <w:lang w:val="en-US" w:eastAsia="pt-BR"/>
+        </w:rPr>
+      </w:pPr>
+    </w:p>
+    <w:p>
+      <w:pPr>
+        <w:spacing w:after="0"/>
+        <w:rPr>
+          <w:sz w:val="16"/>
+          <w:lang w:val="en-US" w:eastAsia="pt-BR"/>
+        </w:rPr>
+      </w:pPr>
+    </w:p>
+    <w:p>
+      <w:pPr>
+        <w:spacing w:after="0"/>
+        <w:rPr>
+          <w:sz w:val="16"/>
+          <w:lang w:val="en-US" w:eastAsia="pt-BR"/>
+        </w:rPr>
+      </w:pPr>
+    </w:p>
+    <w:p>
+      <w:pPr>
+        <w:spacing w:after="0"/>
+        <w:rPr>
+          <w:sz w:val="16"/>
+          <w:lang w:val="en-US" w:eastAsia="pt-BR"/>
+        </w:rPr>
+      </w:pPr>
+    </w:p>
+    <w:p>
+      <w:pPr>
+        <w:spacing w:after="0"/>
+        <w:rPr>
+          <w:sz w:val="16"/>
+          <w:lang w:val="en-US" w:eastAsia="pt-BR"/>
         </w:rPr>
       </w:pPr>
     </w:p>
@@ -35742,7 +36179,6 @@
           <w:sz w:val="16"/>
           <w:lang w:eastAsia="pt-BR"/>
         </w:rPr>
-        <w:lastRenderedPageBreak/>
         <w:t xml:space="preserve">Alterar </w:t>
       </w:r>
       <w:proofErr w:type="spellStart"/>
@@ -39646,6 +40082,7 @@
           <w:szCs w:val="21"/>
           <w:lang w:eastAsia="pt-BR"/>
         </w:rPr>
+        <w:lastRenderedPageBreak/>
         <w:t>&lt;/</w:t>
       </w:r>
       <w:proofErr w:type="spellStart"/>
@@ -39979,7 +40416,6 @@
           <w:sz w:val="16"/>
           <w:lang w:eastAsia="pt-BR"/>
         </w:rPr>
-        <w:lastRenderedPageBreak/>
         <w:t>modificar o formulário</w:t>
       </w:r>
     </w:p>
@@ -39992,8 +40428,6 @@
           <w:lang w:eastAsia="pt-BR"/>
         </w:rPr>
       </w:pPr>
-      <w:bookmarkStart w:id="0" w:name="_GoBack"/>
-      <w:bookmarkEnd w:id="0"/>
     </w:p>
     <w:sectPr>
       <w:pgSz w:w="11906" w:h="16838"/>
@@ -41107,6 +41541,16 @@
       <w:shd w:val="clear" w:color="auto" w:fill="E1DFDD"/>
     </w:rPr>
   </w:style>
+  <w:style w:type="character" w:customStyle="1" w:styleId="hljs-keyword">
+    <w:name w:val="hljs-keyword"/>
+    <w:basedOn w:val="Fontepargpadro"/>
+    <w:rsid w:val="0072670C"/>
+  </w:style>
+  <w:style w:type="character" w:customStyle="1" w:styleId="hljs-string">
+    <w:name w:val="hljs-string"/>
+    <w:basedOn w:val="Fontepargpadro"/>
+    <w:rsid w:val="0072670C"/>
+  </w:style>
 </w:styles>
 </file>
 

</xml_diff>